<commit_message>
Db lab5 in process
</commit_message>
<xml_diff>
--- a/isob/NoLabs/ЛР6_ИСОБ_Бычко.docx
+++ b/isob/NoLabs/ЛР6_ИСОБ_Бычко.docx
@@ -234,7 +234,6 @@
         <w:spacing w:line="276" w:lineRule="auto"/>
         <w:rPr>
           <w:rFonts w:cs="Times New Roman"/>
-          <w:lang w:val="en-US"/>
         </w:rPr>
       </w:pPr>
     </w:p>
@@ -492,19 +491,8 @@
           <w:sz w:val="28"/>
           <w:szCs w:val="28"/>
         </w:rPr>
-        <w:t xml:space="preserve">В.П. </w:t>
-      </w:r>
-      <w:proofErr w:type="spellStart"/>
-      <w:r>
-        <w:rPr>
-          <w:rFonts w:ascii="Times New Roman" w:eastAsia="Times New Roman" w:hAnsi="Times New Roman" w:cs="Times New Roman"/>
-          <w:color w:val="000000" w:themeColor="text1"/>
-          <w:sz w:val="28"/>
-          <w:szCs w:val="28"/>
-        </w:rPr>
-        <w:t>Бычко</w:t>
-      </w:r>
-      <w:proofErr w:type="spellEnd"/>
+        <w:t>В.П. Бычко</w:t>
+      </w:r>
     </w:p>
     <w:p>
       <w:pPr>
@@ -691,6 +679,30 @@
         </w:rPr>
         <w:br/>
       </w:r>
+      <w:bookmarkStart w:id="2" w:name="_GoBack"/>
+      <w:bookmarkEnd w:id="2"/>
+    </w:p>
+    <w:p>
+      <w:pPr>
+        <w:spacing w:after="0"/>
+        <w:jc w:val="center"/>
+        <w:rPr>
+          <w:rFonts w:ascii="Times New Roman" w:hAnsi="Times New Roman" w:cs="Times New Roman"/>
+          <w:sz w:val="28"/>
+          <w:szCs w:val="28"/>
+        </w:rPr>
+      </w:pPr>
+    </w:p>
+    <w:p>
+      <w:pPr>
+        <w:spacing w:after="0"/>
+        <w:jc w:val="center"/>
+        <w:rPr>
+          <w:rFonts w:ascii="Times New Roman" w:hAnsi="Times New Roman" w:cs="Times New Roman"/>
+          <w:sz w:val="28"/>
+          <w:szCs w:val="28"/>
+        </w:rPr>
+      </w:pPr>
     </w:p>
     <w:p>
       <w:pPr>
@@ -787,7 +799,6 @@
             </w:rPr>
           </w:pPr>
           <w:r>
-            <w:lastRenderedPageBreak/>
             <w:fldChar w:fldCharType="begin"/>
           </w:r>
           <w:r>
@@ -1087,8 +1098,6 @@
               </w:rPr>
               <w:t>11</w:t>
             </w:r>
-            <w:bookmarkStart w:id="2" w:name="_GoBack"/>
-            <w:bookmarkEnd w:id="2"/>
           </w:hyperlink>
         </w:p>
         <w:p>
@@ -2781,8 +2790,10 @@
       <w:r>
         <w:rPr>
           <w:rFonts w:ascii="Times New Roman" w:hAnsi="Times New Roman" w:cs="Times New Roman"/>
-          <w:sz w:val="28"/>
-          <w:szCs w:val="28"/>
+          <w:noProof/>
+          <w:sz w:val="28"/>
+          <w:szCs w:val="28"/>
+          <w:lang w:eastAsia="ru-RU"/>
         </w:rPr>
         <w:drawing>
           <wp:inline distT="0" distB="0" distL="0" distR="0" wp14:anchorId="26A69D23" wp14:editId="60E711AB">
@@ -2880,8 +2891,10 @@
       <w:r>
         <w:rPr>
           <w:rFonts w:ascii="Times New Roman" w:hAnsi="Times New Roman" w:cs="Times New Roman"/>
-          <w:sz w:val="28"/>
-          <w:szCs w:val="28"/>
+          <w:noProof/>
+          <w:sz w:val="28"/>
+          <w:szCs w:val="28"/>
+          <w:lang w:eastAsia="ru-RU"/>
         </w:rPr>
         <w:lastRenderedPageBreak/>
         <w:drawing>
@@ -2979,8 +2992,10 @@
       <w:r>
         <w:rPr>
           <w:rFonts w:ascii="Times New Roman" w:hAnsi="Times New Roman" w:cs="Times New Roman"/>
-          <w:sz w:val="28"/>
-          <w:szCs w:val="28"/>
+          <w:noProof/>
+          <w:sz w:val="28"/>
+          <w:szCs w:val="28"/>
+          <w:lang w:eastAsia="ru-RU"/>
         </w:rPr>
         <w:drawing>
           <wp:inline distT="0" distB="0" distL="0" distR="0" wp14:anchorId="58921A10" wp14:editId="24611E65">
@@ -3078,8 +3093,10 @@
       <w:r>
         <w:rPr>
           <w:rFonts w:ascii="Times New Roman" w:hAnsi="Times New Roman" w:cs="Times New Roman"/>
-          <w:sz w:val="28"/>
-          <w:szCs w:val="28"/>
+          <w:noProof/>
+          <w:sz w:val="28"/>
+          <w:szCs w:val="28"/>
+          <w:lang w:eastAsia="ru-RU"/>
         </w:rPr>
         <w:lastRenderedPageBreak/>
         <w:drawing>
@@ -3886,7 +3903,6 @@
           <w:bCs w:val="0"/>
           <w:sz w:val="32"/>
           <w:szCs w:val="32"/>
-          <w:lang w:val="en-US"/>
         </w:rPr>
       </w:pPr>
       <w:bookmarkStart w:id="10" w:name="_Toc158758848"/>
@@ -3924,7 +3940,6 @@
           <w:color w:val="000000" w:themeColor="text1"/>
           <w:sz w:val="32"/>
           <w:szCs w:val="32"/>
-          <w:lang w:val="en-US"/>
         </w:rPr>
         <w:t xml:space="preserve"> </w:t>
       </w:r>
@@ -3953,7 +3968,6 @@
           <w:color w:val="auto"/>
           <w:sz w:val="28"/>
           <w:szCs w:val="28"/>
-          <w:lang w:val="en-US"/>
         </w:rPr>
       </w:pPr>
       <w:bookmarkStart w:id="11" w:name="_Toc145670725"/>
@@ -3967,7 +3981,6 @@
           <w:color w:val="auto"/>
           <w:sz w:val="28"/>
           <w:szCs w:val="28"/>
-          <w:lang w:val="en-US"/>
         </w:rPr>
         <w:t>(</w:t>
       </w:r>
@@ -3986,7 +3999,6 @@
           <w:color w:val="auto"/>
           <w:sz w:val="28"/>
           <w:szCs w:val="28"/>
-          <w:lang w:val="en-US"/>
         </w:rPr>
         <w:t>)</w:t>
       </w:r>
@@ -4008,7 +4020,6 @@
           <w:color w:val="auto"/>
           <w:sz w:val="28"/>
           <w:szCs w:val="28"/>
-          <w:lang w:val="en-US"/>
         </w:rPr>
       </w:pPr>
       <w:bookmarkStart w:id="17" w:name="_Toc158758850"/>
@@ -4027,7 +4038,6 @@
           <w:color w:val="auto"/>
           <w:sz w:val="28"/>
           <w:szCs w:val="28"/>
-          <w:lang w:val="en-US"/>
         </w:rPr>
         <w:t xml:space="preserve"> </w:t>
       </w:r>
@@ -4051,47 +4061,67 @@
           <w:rFonts w:ascii="Times New Roman" w:hAnsi="Times New Roman" w:cs="Times New Roman"/>
           <w:sz w:val="28"/>
           <w:szCs w:val="28"/>
-          <w:lang w:val="en-US"/>
-        </w:rPr>
-      </w:pPr>
-    </w:p>
-    <w:p>
-      <w:pPr>
-        <w:spacing w:after="0"/>
-        <w:contextualSpacing/>
-        <w:rPr>
-          <w:rFonts w:ascii="Courier New" w:hAnsi="Courier New" w:cs="Courier New"/>
-          <w:sz w:val="20"/>
-          <w:szCs w:val="20"/>
-          <w:lang w:val="en-US"/>
-        </w:rPr>
-      </w:pPr>
-      <w:r>
-        <w:rPr>
-          <w:rFonts w:ascii="Courier New" w:hAnsi="Courier New" w:cs="Courier New"/>
-          <w:sz w:val="20"/>
-          <w:szCs w:val="20"/>
-          <w:lang w:val="en-US"/>
-        </w:rPr>
-        <w:t xml:space="preserve">using </w:t>
-      </w:r>
-      <w:proofErr w:type="spellStart"/>
-      <w:r>
-        <w:rPr>
-          <w:rFonts w:ascii="Courier New" w:hAnsi="Courier New" w:cs="Courier New"/>
-          <w:sz w:val="20"/>
-          <w:szCs w:val="20"/>
-          <w:lang w:val="en-US"/>
-        </w:rPr>
-        <w:t>System.Text</w:t>
-      </w:r>
-      <w:proofErr w:type="spellEnd"/>
-      <w:r>
-        <w:rPr>
-          <w:rFonts w:ascii="Courier New" w:hAnsi="Courier New" w:cs="Courier New"/>
-          <w:sz w:val="20"/>
-          <w:szCs w:val="20"/>
-          <w:lang w:val="en-US"/>
+        </w:rPr>
+      </w:pPr>
+    </w:p>
+    <w:p>
+      <w:pPr>
+        <w:spacing w:after="0"/>
+        <w:contextualSpacing/>
+        <w:rPr>
+          <w:rFonts w:ascii="Courier New" w:hAnsi="Courier New" w:cs="Courier New"/>
+          <w:sz w:val="20"/>
+          <w:szCs w:val="20"/>
+        </w:rPr>
+      </w:pPr>
+      <w:r>
+        <w:rPr>
+          <w:rFonts w:ascii="Courier New" w:hAnsi="Courier New" w:cs="Courier New"/>
+          <w:sz w:val="20"/>
+          <w:szCs w:val="20"/>
+          <w:lang w:val="en-US"/>
+        </w:rPr>
+        <w:t>using</w:t>
+      </w:r>
+      <w:r>
+        <w:rPr>
+          <w:rFonts w:ascii="Courier New" w:hAnsi="Courier New" w:cs="Courier New"/>
+          <w:sz w:val="20"/>
+          <w:szCs w:val="20"/>
+        </w:rPr>
+        <w:t xml:space="preserve"> </w:t>
+      </w:r>
+      <w:r>
+        <w:rPr>
+          <w:rFonts w:ascii="Courier New" w:hAnsi="Courier New" w:cs="Courier New"/>
+          <w:sz w:val="20"/>
+          <w:szCs w:val="20"/>
+          <w:lang w:val="en-US"/>
+        </w:rPr>
+        <w:t>System</w:t>
+      </w:r>
+      <w:r>
+        <w:rPr>
+          <w:rFonts w:ascii="Courier New" w:hAnsi="Courier New" w:cs="Courier New"/>
+          <w:sz w:val="20"/>
+          <w:szCs w:val="20"/>
+        </w:rPr>
+        <w:t>.</w:t>
+      </w:r>
+      <w:r>
+        <w:rPr>
+          <w:rFonts w:ascii="Courier New" w:hAnsi="Courier New" w:cs="Courier New"/>
+          <w:sz w:val="20"/>
+          <w:szCs w:val="20"/>
+          <w:lang w:val="en-US"/>
+        </w:rPr>
+        <w:t>Text</w:t>
+      </w:r>
+      <w:r>
+        <w:rPr>
+          <w:rFonts w:ascii="Courier New" w:hAnsi="Courier New" w:cs="Courier New"/>
+          <w:sz w:val="20"/>
+          <w:szCs w:val="20"/>
         </w:rPr>
         <w:t>;</w:t>
       </w:r>
@@ -15324,7 +15354,7 @@
         <v:path o:extrusionok="f" gradientshapeok="t" o:connecttype="rect"/>
         <o:lock v:ext="edit" aspectratio="t"/>
       </v:shapetype>
-      <v:shape id="_x0000_i1027" type="#_x0000_t75" style="width:11.7pt;height:11.7pt" o:bullet="t">
+      <v:shape id="_x0000_i1027" type="#_x0000_t75" style="width:11.5pt;height:11.5pt" o:bullet="t">
         <v:imagedata r:id="rId1" o:title="msoA0AB"/>
       </v:shape>
     </w:pict>
@@ -17240,7 +17270,7 @@
 </file>
 
 <file path=customXml/itemProps1.xml><?xml version="1.0" encoding="utf-8"?>
-<ds:datastoreItem xmlns:ds="http://schemas.openxmlformats.org/officeDocument/2006/customXml" ds:itemID="{C9A90CE2-98A1-46CD-97D4-2B7EFD4EA548}">
+<ds:datastoreItem xmlns:ds="http://schemas.openxmlformats.org/officeDocument/2006/customXml" ds:itemID="{3252D073-795D-4EFF-A24F-53D352CB1A9D}">
   <ds:schemaRefs>
     <ds:schemaRef ds:uri="http://schemas.openxmlformats.org/officeDocument/2006/bibliography"/>
   </ds:schemaRefs>

</xml_diff>